<commit_message>
Addes cronjob route and CronjobController
</commit_message>
<xml_diff>
--- a/src/Resources/contao/templates/backend/tl_calendar_events_instructor_invoice/event_instructor_invoice_tour.docx
+++ b/src/Resources/contao/templates/backend/tl_calendar_events_instructor_invoice/event_instructor_invoice_tour.docx
@@ -3143,6 +3143,9 @@
         </w:tc>
       </w:tr>
       <w:tr>
+        <w:trPr>
+          <w:cantSplit/>
+        </w:trPr>
         <w:tc>
           <w:tcPr>
             <w:tcW w:w="519" w:type="dxa"/>
@@ -3155,6 +3158,7 @@
                 <w:szCs w:val="20"/>
               </w:rPr>
             </w:pPr>
+            <w:bookmarkStart w:id="0" w:name="_GoBack"/>
             <w:r>
               <w:rPr>
                 <w:sz w:val="20"/>
@@ -3275,6 +3279,69 @@
               </w:rPr>
               <w:t>}</w:t>
             </w:r>
+            <w:r>
+              <w:rPr>
+                <w:sz w:val="20"/>
+                <w:szCs w:val="20"/>
+              </w:rPr>
+              <w:t xml:space="preserve"> </w:t>
+            </w:r>
+            <w:r>
+              <w:rPr>
+                <w:b/>
+                <w:color w:val="FF0000"/>
+                <w:sz w:val="20"/>
+                <w:szCs w:val="20"/>
+              </w:rPr>
+              <w:t>${</w:t>
+            </w:r>
+            <w:proofErr w:type="spellStart"/>
+            <w:r>
+              <w:rPr>
+                <w:b/>
+                <w:color w:val="FF0000"/>
+                <w:sz w:val="20"/>
+                <w:szCs w:val="20"/>
+              </w:rPr>
+              <w:t>is</w:t>
+            </w:r>
+            <w:r>
+              <w:rPr>
+                <w:b/>
+                <w:color w:val="FF0000"/>
+                <w:sz w:val="20"/>
+                <w:szCs w:val="20"/>
+              </w:rPr>
+              <w:t>Not</w:t>
+            </w:r>
+            <w:r>
+              <w:rPr>
+                <w:b/>
+                <w:color w:val="FF0000"/>
+                <w:sz w:val="20"/>
+                <w:szCs w:val="20"/>
+              </w:rPr>
+              <w:t>Sac</w:t>
+            </w:r>
+            <w:r>
+              <w:rPr>
+                <w:b/>
+                <w:color w:val="FF0000"/>
+                <w:sz w:val="20"/>
+                <w:szCs w:val="20"/>
+              </w:rPr>
+              <w:t>Member</w:t>
+            </w:r>
+            <w:proofErr w:type="spellEnd"/>
+            <w:r>
+              <w:rPr>
+                <w:b/>
+                <w:color w:val="FF0000"/>
+                <w:sz w:val="20"/>
+                <w:szCs w:val="20"/>
+              </w:rPr>
+              <w:t>}</w:t>
+            </w:r>
           </w:p>
         </w:tc>
         <w:tc>
@@ -3464,8 +3531,6 @@
               </w:rPr>
               <w:t>}</w:t>
             </w:r>
-            <w:bookmarkStart w:id="0" w:name="_GoBack"/>
-            <w:bookmarkEnd w:id="0"/>
             <w:r>
               <w:rPr>
                 <w:sz w:val="20"/>
@@ -3498,6 +3563,7 @@
         </w:tc>
       </w:tr>
     </w:tbl>
+    <w:bookmarkEnd w:id="0"/>
     <w:p>
       <w:pPr>
         <w:rPr>

</xml_diff>